<commit_message>
Finish Neural Networks Lectures in Wk 4 of Coursera Stanford ML
</commit_message>
<xml_diff>
--- a/Stats/Udacity/DataAnalystNanoDegree/IntroToInferentialStats/Notes/Lesson8_ANOVA_Continued.docx
+++ b/Stats/Udacity/DataAnalystNanoDegree/IntroToInferentialStats/Notes/Lesson8_ANOVA_Continued.docx
@@ -13,13 +13,23 @@
       </w:pPr>
       <w:bookmarkStart w:id="0" w:name="_Hlk483420139"/>
       <w:bookmarkEnd w:id="0"/>
+      <w:proofErr w:type="spellStart"/>
       <w:r>
         <w:rPr>
           <w:b/>
           <w:i/>
           <w:u w:val="single"/>
         </w:rPr>
-        <w:t>Udacity Data Analyst Track</w:t>
+        <w:t>Udacity</w:t>
+      </w:r>
+      <w:proofErr w:type="spellEnd"/>
+      <w:r>
+        <w:rPr>
+          <w:b/>
+          <w:i/>
+          <w:u w:val="single"/>
+        </w:rPr>
+        <w:t xml:space="preserve"> Data Analyst Track</w:t>
       </w:r>
     </w:p>
     <w:p>
@@ -169,7 +179,15 @@
         <w:ind w:left="720"/>
       </w:pPr>
       <w:r>
-        <w:t>Calculated similarly to Margin of Error (Z * SE, or Z * Sigma/Sqrt(n))</w:t>
+        <w:t>Calculated similarly to Margin of Error (Z * SE, or Z * Sigma/</w:t>
+      </w:r>
+      <w:proofErr w:type="spellStart"/>
+      <w:r>
+        <w:t>Sqrt</w:t>
+      </w:r>
+      <w:proofErr w:type="spellEnd"/>
+      <w:r>
+        <w:t>(n))</w:t>
       </w:r>
     </w:p>
     <w:p>
@@ -212,7 +230,21 @@
         <w:rPr>
           <w:b/>
         </w:rPr>
-        <w:t xml:space="preserve"> * Sqrt[MS(w)/n]</w:t>
+        <w:t xml:space="preserve"> * </w:t>
+      </w:r>
+      <w:proofErr w:type="spellStart"/>
+      <w:r>
+        <w:rPr>
+          <w:b/>
+        </w:rPr>
+        <w:t>Sqrt</w:t>
+      </w:r>
+      <w:proofErr w:type="spellEnd"/>
+      <w:r>
+        <w:rPr>
+          <w:b/>
+        </w:rPr>
+        <w:t>[MS(w)/n]</w:t>
       </w:r>
     </w:p>
     <w:p>
@@ -262,7 +294,21 @@
         <w:rPr>
           <w:b/>
         </w:rPr>
-        <w:t>q = S(p) / Sqrt(n)</w:t>
+        <w:t xml:space="preserve">q = S(p) / </w:t>
+      </w:r>
+      <w:proofErr w:type="spellStart"/>
+      <w:r>
+        <w:rPr>
+          <w:b/>
+        </w:rPr>
+        <w:t>Sqrt</w:t>
+      </w:r>
+      <w:proofErr w:type="spellEnd"/>
+      <w:r>
+        <w:rPr>
+          <w:b/>
+        </w:rPr>
+        <w:t>(n)</w:t>
       </w:r>
     </w:p>
     <w:p>
@@ -410,8 +456,6 @@
       <w:r>
         <w:t>* n = # OF SAMPLES W/IN EACH MEAN</w:t>
       </w:r>
-      <w:bookmarkStart w:id="1" w:name="_GoBack"/>
-      <w:bookmarkEnd w:id="1"/>
     </w:p>
     <w:p>
       <w:pPr>
@@ -465,7 +509,21 @@
         <w:rPr>
           <w:b/>
         </w:rPr>
-        <w:t>, Sqrt[MS(w)]</w:t>
+        <w:t xml:space="preserve">, </w:t>
+      </w:r>
+      <w:proofErr w:type="spellStart"/>
+      <w:r>
+        <w:rPr>
+          <w:b/>
+        </w:rPr>
+        <w:t>Sqrt</w:t>
+      </w:r>
+      <w:proofErr w:type="spellEnd"/>
+      <w:r>
+        <w:rPr>
+          <w:b/>
+        </w:rPr>
+        <w:t>[MS(w)]</w:t>
       </w:r>
       <w:r>
         <w:t xml:space="preserve">, is essentially the </w:t>
@@ -606,7 +664,21 @@
         <w:rPr>
           <w:b/>
         </w:rPr>
-        <w:t xml:space="preserve">N^2 = SS(b) / SS(ttl) </w:t>
+        <w:t>N^2 = SS(b) / SS(</w:t>
+      </w:r>
+      <w:proofErr w:type="spellStart"/>
+      <w:r>
+        <w:rPr>
+          <w:b/>
+        </w:rPr>
+        <w:t>ttl</w:t>
+      </w:r>
+      <w:proofErr w:type="spellEnd"/>
+      <w:r>
+        <w:rPr>
+          <w:b/>
+        </w:rPr>
+        <w:t xml:space="preserve">) </w:t>
       </w:r>
       <w:r>
         <w:t xml:space="preserve">or </w:t>
@@ -642,7 +714,23 @@
         <w:pStyle w:val="ListBullet"/>
       </w:pPr>
       <w:r>
-        <w:t xml:space="preserve">F is typically reported as F( dF(b), dF(w) )  = F </w:t>
+        <w:t xml:space="preserve">F is typically reported as F( </w:t>
+      </w:r>
+      <w:proofErr w:type="spellStart"/>
+      <w:r>
+        <w:t>dF</w:t>
+      </w:r>
+      <w:proofErr w:type="spellEnd"/>
+      <w:r>
+        <w:t xml:space="preserve">(b), </w:t>
+      </w:r>
+      <w:proofErr w:type="spellStart"/>
+      <w:r>
+        <w:t>dF</w:t>
+      </w:r>
+      <w:proofErr w:type="spellEnd"/>
+      <w:r>
+        <w:t xml:space="preserve">(w) )  = F </w:t>
       </w:r>
       <w:r>
         <w:tab/>
@@ -718,14 +806,15 @@
         </w:numPr>
         <w:ind w:left="1080" w:firstLine="360"/>
       </w:pPr>
+      <w:bookmarkStart w:id="1" w:name="_GoBack"/>
       <w:r>
         <w:rPr>
           <w:noProof/>
         </w:rPr>
         <w:drawing>
           <wp:inline distT="0" distB="0" distL="0" distR="0" wp14:anchorId="7BC1F63B" wp14:editId="034D3633">
-            <wp:extent cx="3714750" cy="1095772"/>
-            <wp:effectExtent l="0" t="0" r="0" b="9525"/>
+            <wp:extent cx="3394427" cy="1001284"/>
+            <wp:effectExtent l="0" t="0" r="0" b="8890"/>
             <wp:docPr id="3" name="Picture 3"/>
             <wp:cNvGraphicFramePr>
               <a:graphicFrameLocks xmlns:a="http://schemas.openxmlformats.org/drawingml/2006/main" noChangeAspect="1"/>
@@ -746,7 +835,7 @@
                   <pic:spPr>
                     <a:xfrm>
                       <a:off x="0" y="0"/>
-                      <a:ext cx="3777815" cy="1114375"/>
+                      <a:ext cx="3474892" cy="1025019"/>
                     </a:xfrm>
                     <a:prstGeom prst="rect">
                       <a:avLst/>
@@ -758,6 +847,7 @@
           </wp:inline>
         </w:drawing>
       </w:r>
+      <w:bookmarkEnd w:id="1"/>
     </w:p>
     <w:p>
       <w:pPr>
@@ -867,7 +957,15 @@
         <w:ind w:left="720"/>
       </w:pPr>
       <w:r>
-        <w:t>Larger samples = remember increasing sample size n decreases SE ( SD / Sqrt(n) )</w:t>
+        <w:t xml:space="preserve">Larger samples = remember increasing sample size n decreases SE ( SD / </w:t>
+      </w:r>
+      <w:proofErr w:type="spellStart"/>
+      <w:r>
+        <w:t>Sqrt</w:t>
+      </w:r>
+      <w:proofErr w:type="spellEnd"/>
+      <w:r>
+        <w:t>(n) )</w:t>
       </w:r>
     </w:p>
     <w:p>
@@ -880,7 +978,15 @@
         <w:ind w:left="720"/>
       </w:pPr>
       <w:r>
-        <w:t>Lower Var(w) = more sure of significant differences when distributions aren’t overlapping, b/c if distribution is wide = hard to tell is difference is sig</w:t>
+        <w:t xml:space="preserve">Lower </w:t>
+      </w:r>
+      <w:proofErr w:type="spellStart"/>
+      <w:r>
+        <w:t>Var</w:t>
+      </w:r>
+      <w:proofErr w:type="spellEnd"/>
+      <w:r>
+        <w:t>(w) = more sure of significant differences when distributions aren’t overlapping, b/c if distribution is wide = hard to tell is difference is sig</w:t>
       </w:r>
     </w:p>
     <w:p>
@@ -892,8 +998,21 @@
         </w:tabs>
         <w:ind w:left="720"/>
       </w:pPr>
-      <w:r>
-        <w:t>Tx’s w/ strong effect sizes = make Tx’s conditions last longer, occur more often, or more intense</w:t>
+      <w:proofErr w:type="spellStart"/>
+      <w:r>
+        <w:t>Tx’s</w:t>
+      </w:r>
+      <w:proofErr w:type="spellEnd"/>
+      <w:r>
+        <w:t xml:space="preserve"> w/ strong effect sizes = make </w:t>
+      </w:r>
+      <w:proofErr w:type="spellStart"/>
+      <w:r>
+        <w:t>Tx’s</w:t>
+      </w:r>
+      <w:proofErr w:type="spellEnd"/>
+      <w:r>
+        <w:t xml:space="preserve"> conditions last longer, occur more often, or more intense</w:t>
       </w:r>
     </w:p>
     <w:p>
@@ -1203,12 +1322,14 @@
       <w:r>
         <w:t xml:space="preserve"> </w:t>
       </w:r>
+      <w:proofErr w:type="spellStart"/>
       <w:r>
         <w:rPr>
           <w:b/>
         </w:rPr>
         <w:t>dF</w:t>
       </w:r>
+      <w:proofErr w:type="spellEnd"/>
       <w:r>
         <w:t xml:space="preserve"> (b = # of samples – 1, w = total # of values - # of samples)</w:t>
       </w:r>
@@ -1232,7 +1353,15 @@
         <w:t>F</w:t>
       </w:r>
       <w:r>
-        <w:t>, which if it falls w/in F-crit, reject h(0)</w:t>
+        <w:t>, which if it falls w/in F-</w:t>
+      </w:r>
+      <w:proofErr w:type="spellStart"/>
+      <w:r>
+        <w:t>crit</w:t>
+      </w:r>
+      <w:proofErr w:type="spellEnd"/>
+      <w:r>
+        <w:t>, reject h(0)</w:t>
       </w:r>
     </w:p>
     <w:p>
@@ -1291,7 +1420,6 @@
         <w:ind w:left="720"/>
       </w:pPr>
       <w:r>
-        <w:lastRenderedPageBreak/>
         <w:t>Can then find th</w:t>
       </w:r>
       <w:r>
@@ -2209,7 +2337,7 @@
 </file>
 
 <file path=customXml/itemProps1.xml><?xml version="1.0" encoding="utf-8"?>
-<ds:datastoreItem xmlns:ds="http://schemas.openxmlformats.org/officeDocument/2006/customXml" ds:itemID="{4C040906-4F5C-4409-9DD0-973365E2EBA3}">
+<ds:datastoreItem xmlns:ds="http://schemas.openxmlformats.org/officeDocument/2006/customXml" ds:itemID="{D46D106B-46ED-4895-86B8-DE365FDCE30D}">
   <ds:schemaRefs>
     <ds:schemaRef ds:uri="http://schemas.openxmlformats.org/officeDocument/2006/bibliography"/>
   </ds:schemaRefs>

</xml_diff>